<commit_message>
Added relevant source code to Main doc
Update Infra notes & submission checklist too
</commit_message>
<xml_diff>
--- a/research/Dissertation Submission Checklist.docx
+++ b/research/Dissertation Submission Checklist.docx
@@ -5,11 +5,17 @@
     <w:p/>
     <w:p/>
     <w:p>
+      <w:pPr>
+        <w:pStyle w:val="Heading1"/>
+      </w:pPr>
       <w:r>
         <w:t>Dissertation Submission Checklist</w:t>
       </w:r>
     </w:p>
     <w:p>
+      <w:pPr>
+        <w:pStyle w:val="Heading2"/>
+      </w:pPr>
       <w:r>
         <w:t>Friday March 6</w:t>
       </w:r>
@@ -24,6 +30,9 @@
       </w:r>
     </w:p>
     <w:p>
+      <w:pPr>
+        <w:pStyle w:val="Heading3"/>
+      </w:pPr>
       <w:r>
         <w:t>Actions</w:t>
       </w:r>
@@ -75,6 +84,20 @@
       <w:r>
         <w:t>Send PDF to Reads of Sandyford for 4 soft-bound copies</w:t>
       </w:r>
+      <w:r>
+        <w:t xml:space="preserve"> (</w:t>
+      </w:r>
+      <w:hyperlink r:id="rId6" w:history="1">
+        <w:r>
+          <w:rPr>
+            <w:rStyle w:val="Hyperlink"/>
+          </w:rPr>
+          <w:t>http://www.reads.ie/product/thesis-printing-dublin.php</w:t>
+        </w:r>
+      </w:hyperlink>
+      <w:r>
+        <w:t>)</w:t>
+      </w:r>
     </w:p>
     <w:p>
       <w:pPr>
@@ -121,6 +144,9 @@
       <w:r>
         <w:t xml:space="preserve"> from Reads</w:t>
       </w:r>
+      <w:r>
+        <w:t>, Sandyford</w:t>
+      </w:r>
     </w:p>
     <w:p>
       <w:pPr>
@@ -140,7 +166,25 @@
         <w:t xml:space="preserve">of them </w:t>
       </w:r>
       <w:r>
-        <w:t>to Luca by 1pm</w:t>
+        <w:t xml:space="preserve">to </w:t>
+      </w:r>
+      <w:r>
+        <w:t xml:space="preserve">Dr </w:t>
+      </w:r>
+      <w:r>
+        <w:t>Luca</w:t>
+      </w:r>
+      <w:r>
+        <w:t xml:space="preserve"> Longo (</w:t>
+      </w:r>
+      <w:r>
+        <w:t>KE-1-007A</w:t>
+      </w:r>
+      <w:r>
+        <w:t>)</w:t>
+      </w:r>
+      <w:r>
+        <w:t xml:space="preserve"> by 1pm</w:t>
       </w:r>
     </w:p>
     <w:p>
@@ -148,13 +192,36 @@
         <w:t xml:space="preserve"> </w:t>
       </w:r>
     </w:p>
-    <w:p>
+    <w:p/>
+    <w:p>
+      <w:pPr>
+        <w:pStyle w:val="Heading3"/>
+      </w:pPr>
+      <w:r>
+        <w:t>Document Requirements</w:t>
+      </w:r>
+    </w:p>
+    <w:p>
+      <w:pPr>
+        <w:pStyle w:val="ListParagraph"/>
+        <w:numPr>
+          <w:ilvl w:val="0"/>
+          <w:numId w:val="2"/>
+        </w:numPr>
+      </w:pPr>
+      <w:r>
+        <w:t>Search for “</w:t>
+      </w:r>
+      <w:r>
+        <w:t>Error! Reference source not found.</w:t>
+      </w:r>
+      <w:r>
+        <w:t>” in document – broken references to sections/figures/tables – fix up</w:t>
+      </w:r>
       <w:bookmarkStart w:id="0" w:name="_GoBack"/>
       <w:bookmarkEnd w:id="0"/>
-    </w:p>
-    <w:p>
-      <w:r>
-        <w:t>Document Requirements</w:t>
+      <w:r>
+        <w:t>.</w:t>
       </w:r>
     </w:p>
     <w:p>
@@ -714,6 +781,75 @@
     <w:name w:val="Normal"/>
     <w:qFormat/>
   </w:style>
+  <w:style w:type="paragraph" w:styleId="Heading1">
+    <w:name w:val="heading 1"/>
+    <w:basedOn w:val="Normal"/>
+    <w:next w:val="Normal"/>
+    <w:link w:val="Heading1Char"/>
+    <w:uiPriority w:val="9"/>
+    <w:qFormat/>
+    <w:rsid w:val="00DE755F"/>
+    <w:pPr>
+      <w:keepNext/>
+      <w:keepLines/>
+      <w:spacing w:before="480" w:after="0"/>
+      <w:outlineLvl w:val="0"/>
+    </w:pPr>
+    <w:rPr>
+      <w:rFonts w:asciiTheme="majorHAnsi" w:eastAsiaTheme="majorEastAsia" w:hAnsiTheme="majorHAnsi" w:cstheme="majorBidi"/>
+      <w:b/>
+      <w:bCs/>
+      <w:color w:val="365F91" w:themeColor="accent1" w:themeShade="BF"/>
+      <w:sz w:val="28"/>
+      <w:szCs w:val="28"/>
+    </w:rPr>
+  </w:style>
+  <w:style w:type="paragraph" w:styleId="Heading2">
+    <w:name w:val="heading 2"/>
+    <w:basedOn w:val="Normal"/>
+    <w:next w:val="Normal"/>
+    <w:link w:val="Heading2Char"/>
+    <w:uiPriority w:val="9"/>
+    <w:unhideWhenUsed/>
+    <w:qFormat/>
+    <w:rsid w:val="00DE755F"/>
+    <w:pPr>
+      <w:keepNext/>
+      <w:keepLines/>
+      <w:spacing w:before="200" w:after="0"/>
+      <w:outlineLvl w:val="1"/>
+    </w:pPr>
+    <w:rPr>
+      <w:rFonts w:asciiTheme="majorHAnsi" w:eastAsiaTheme="majorEastAsia" w:hAnsiTheme="majorHAnsi" w:cstheme="majorBidi"/>
+      <w:b/>
+      <w:bCs/>
+      <w:color w:val="4F81BD" w:themeColor="accent1"/>
+      <w:sz w:val="26"/>
+      <w:szCs w:val="26"/>
+    </w:rPr>
+  </w:style>
+  <w:style w:type="paragraph" w:styleId="Heading3">
+    <w:name w:val="heading 3"/>
+    <w:basedOn w:val="Normal"/>
+    <w:next w:val="Normal"/>
+    <w:link w:val="Heading3Char"/>
+    <w:uiPriority w:val="9"/>
+    <w:unhideWhenUsed/>
+    <w:qFormat/>
+    <w:rsid w:val="00DE755F"/>
+    <w:pPr>
+      <w:keepNext/>
+      <w:keepLines/>
+      <w:spacing w:before="200" w:after="0"/>
+      <w:outlineLvl w:val="2"/>
+    </w:pPr>
+    <w:rPr>
+      <w:rFonts w:asciiTheme="majorHAnsi" w:eastAsiaTheme="majorEastAsia" w:hAnsiTheme="majorHAnsi" w:cstheme="majorBidi"/>
+      <w:b/>
+      <w:bCs/>
+      <w:color w:val="4F81BD" w:themeColor="accent1"/>
+    </w:rPr>
+  </w:style>
   <w:style w:type="character" w:default="1" w:styleId="DefaultParagraphFont">
     <w:name w:val="Default Paragraph Font"/>
     <w:uiPriority w:val="1"/>
@@ -751,6 +887,60 @@
       <w:ind w:left="720"/>
       <w:contextualSpacing/>
     </w:pPr>
+  </w:style>
+  <w:style w:type="character" w:styleId="Hyperlink">
+    <w:name w:val="Hyperlink"/>
+    <w:basedOn w:val="DefaultParagraphFont"/>
+    <w:uiPriority w:val="99"/>
+    <w:unhideWhenUsed/>
+    <w:rsid w:val="00DE755F"/>
+    <w:rPr>
+      <w:color w:val="0000FF" w:themeColor="hyperlink"/>
+      <w:u w:val="single"/>
+    </w:rPr>
+  </w:style>
+  <w:style w:type="character" w:customStyle="1" w:styleId="Heading1Char">
+    <w:name w:val="Heading 1 Char"/>
+    <w:basedOn w:val="DefaultParagraphFont"/>
+    <w:link w:val="Heading1"/>
+    <w:uiPriority w:val="9"/>
+    <w:rsid w:val="00DE755F"/>
+    <w:rPr>
+      <w:rFonts w:asciiTheme="majorHAnsi" w:eastAsiaTheme="majorEastAsia" w:hAnsiTheme="majorHAnsi" w:cstheme="majorBidi"/>
+      <w:b/>
+      <w:bCs/>
+      <w:color w:val="365F91" w:themeColor="accent1" w:themeShade="BF"/>
+      <w:sz w:val="28"/>
+      <w:szCs w:val="28"/>
+    </w:rPr>
+  </w:style>
+  <w:style w:type="character" w:customStyle="1" w:styleId="Heading2Char">
+    <w:name w:val="Heading 2 Char"/>
+    <w:basedOn w:val="DefaultParagraphFont"/>
+    <w:link w:val="Heading2"/>
+    <w:uiPriority w:val="9"/>
+    <w:rsid w:val="00DE755F"/>
+    <w:rPr>
+      <w:rFonts w:asciiTheme="majorHAnsi" w:eastAsiaTheme="majorEastAsia" w:hAnsiTheme="majorHAnsi" w:cstheme="majorBidi"/>
+      <w:b/>
+      <w:bCs/>
+      <w:color w:val="4F81BD" w:themeColor="accent1"/>
+      <w:sz w:val="26"/>
+      <w:szCs w:val="26"/>
+    </w:rPr>
+  </w:style>
+  <w:style w:type="character" w:customStyle="1" w:styleId="Heading3Char">
+    <w:name w:val="Heading 3 Char"/>
+    <w:basedOn w:val="DefaultParagraphFont"/>
+    <w:link w:val="Heading3"/>
+    <w:uiPriority w:val="9"/>
+    <w:rsid w:val="00DE755F"/>
+    <w:rPr>
+      <w:rFonts w:asciiTheme="majorHAnsi" w:eastAsiaTheme="majorEastAsia" w:hAnsiTheme="majorHAnsi" w:cstheme="majorBidi"/>
+      <w:b/>
+      <w:bCs/>
+      <w:color w:val="4F81BD" w:themeColor="accent1"/>
+    </w:rPr>
   </w:style>
 </w:styles>
 </file>
@@ -915,6 +1105,75 @@
     <w:name w:val="Normal"/>
     <w:qFormat/>
   </w:style>
+  <w:style w:type="paragraph" w:styleId="Heading1">
+    <w:name w:val="heading 1"/>
+    <w:basedOn w:val="Normal"/>
+    <w:next w:val="Normal"/>
+    <w:link w:val="Heading1Char"/>
+    <w:uiPriority w:val="9"/>
+    <w:qFormat/>
+    <w:rsid w:val="00DE755F"/>
+    <w:pPr>
+      <w:keepNext/>
+      <w:keepLines/>
+      <w:spacing w:before="480" w:after="0"/>
+      <w:outlineLvl w:val="0"/>
+    </w:pPr>
+    <w:rPr>
+      <w:rFonts w:asciiTheme="majorHAnsi" w:eastAsiaTheme="majorEastAsia" w:hAnsiTheme="majorHAnsi" w:cstheme="majorBidi"/>
+      <w:b/>
+      <w:bCs/>
+      <w:color w:val="365F91" w:themeColor="accent1" w:themeShade="BF"/>
+      <w:sz w:val="28"/>
+      <w:szCs w:val="28"/>
+    </w:rPr>
+  </w:style>
+  <w:style w:type="paragraph" w:styleId="Heading2">
+    <w:name w:val="heading 2"/>
+    <w:basedOn w:val="Normal"/>
+    <w:next w:val="Normal"/>
+    <w:link w:val="Heading2Char"/>
+    <w:uiPriority w:val="9"/>
+    <w:unhideWhenUsed/>
+    <w:qFormat/>
+    <w:rsid w:val="00DE755F"/>
+    <w:pPr>
+      <w:keepNext/>
+      <w:keepLines/>
+      <w:spacing w:before="200" w:after="0"/>
+      <w:outlineLvl w:val="1"/>
+    </w:pPr>
+    <w:rPr>
+      <w:rFonts w:asciiTheme="majorHAnsi" w:eastAsiaTheme="majorEastAsia" w:hAnsiTheme="majorHAnsi" w:cstheme="majorBidi"/>
+      <w:b/>
+      <w:bCs/>
+      <w:color w:val="4F81BD" w:themeColor="accent1"/>
+      <w:sz w:val="26"/>
+      <w:szCs w:val="26"/>
+    </w:rPr>
+  </w:style>
+  <w:style w:type="paragraph" w:styleId="Heading3">
+    <w:name w:val="heading 3"/>
+    <w:basedOn w:val="Normal"/>
+    <w:next w:val="Normal"/>
+    <w:link w:val="Heading3Char"/>
+    <w:uiPriority w:val="9"/>
+    <w:unhideWhenUsed/>
+    <w:qFormat/>
+    <w:rsid w:val="00DE755F"/>
+    <w:pPr>
+      <w:keepNext/>
+      <w:keepLines/>
+      <w:spacing w:before="200" w:after="0"/>
+      <w:outlineLvl w:val="2"/>
+    </w:pPr>
+    <w:rPr>
+      <w:rFonts w:asciiTheme="majorHAnsi" w:eastAsiaTheme="majorEastAsia" w:hAnsiTheme="majorHAnsi" w:cstheme="majorBidi"/>
+      <w:b/>
+      <w:bCs/>
+      <w:color w:val="4F81BD" w:themeColor="accent1"/>
+    </w:rPr>
+  </w:style>
   <w:style w:type="character" w:default="1" w:styleId="DefaultParagraphFont">
     <w:name w:val="Default Paragraph Font"/>
     <w:uiPriority w:val="1"/>
@@ -952,6 +1211,60 @@
       <w:ind w:left="720"/>
       <w:contextualSpacing/>
     </w:pPr>
+  </w:style>
+  <w:style w:type="character" w:styleId="Hyperlink">
+    <w:name w:val="Hyperlink"/>
+    <w:basedOn w:val="DefaultParagraphFont"/>
+    <w:uiPriority w:val="99"/>
+    <w:unhideWhenUsed/>
+    <w:rsid w:val="00DE755F"/>
+    <w:rPr>
+      <w:color w:val="0000FF" w:themeColor="hyperlink"/>
+      <w:u w:val="single"/>
+    </w:rPr>
+  </w:style>
+  <w:style w:type="character" w:customStyle="1" w:styleId="Heading1Char">
+    <w:name w:val="Heading 1 Char"/>
+    <w:basedOn w:val="DefaultParagraphFont"/>
+    <w:link w:val="Heading1"/>
+    <w:uiPriority w:val="9"/>
+    <w:rsid w:val="00DE755F"/>
+    <w:rPr>
+      <w:rFonts w:asciiTheme="majorHAnsi" w:eastAsiaTheme="majorEastAsia" w:hAnsiTheme="majorHAnsi" w:cstheme="majorBidi"/>
+      <w:b/>
+      <w:bCs/>
+      <w:color w:val="365F91" w:themeColor="accent1" w:themeShade="BF"/>
+      <w:sz w:val="28"/>
+      <w:szCs w:val="28"/>
+    </w:rPr>
+  </w:style>
+  <w:style w:type="character" w:customStyle="1" w:styleId="Heading2Char">
+    <w:name w:val="Heading 2 Char"/>
+    <w:basedOn w:val="DefaultParagraphFont"/>
+    <w:link w:val="Heading2"/>
+    <w:uiPriority w:val="9"/>
+    <w:rsid w:val="00DE755F"/>
+    <w:rPr>
+      <w:rFonts w:asciiTheme="majorHAnsi" w:eastAsiaTheme="majorEastAsia" w:hAnsiTheme="majorHAnsi" w:cstheme="majorBidi"/>
+      <w:b/>
+      <w:bCs/>
+      <w:color w:val="4F81BD" w:themeColor="accent1"/>
+      <w:sz w:val="26"/>
+      <w:szCs w:val="26"/>
+    </w:rPr>
+  </w:style>
+  <w:style w:type="character" w:customStyle="1" w:styleId="Heading3Char">
+    <w:name w:val="Heading 3 Char"/>
+    <w:basedOn w:val="DefaultParagraphFont"/>
+    <w:link w:val="Heading3"/>
+    <w:uiPriority w:val="9"/>
+    <w:rsid w:val="00DE755F"/>
+    <w:rPr>
+      <w:rFonts w:asciiTheme="majorHAnsi" w:eastAsiaTheme="majorEastAsia" w:hAnsiTheme="majorHAnsi" w:cstheme="majorBidi"/>
+      <w:b/>
+      <w:bCs/>
+      <w:color w:val="4F81BD" w:themeColor="accent1"/>
+    </w:rPr>
   </w:style>
 </w:styles>
 </file>

</xml_diff>

<commit_message>
Final submission, soft-bound copies delivered
</commit_message>
<xml_diff>
--- a/research/Dissertation Submission Checklist.docx
+++ b/research/Dissertation Submission Checklist.docx
@@ -46,6 +46,9 @@
         </w:numPr>
       </w:pPr>
       <w:r>
+        <w:t xml:space="preserve">DONE: </w:t>
+      </w:r>
+      <w:r>
         <w:t>Verify document requirements (below)</w:t>
       </w:r>
     </w:p>
@@ -58,6 +61,9 @@
         </w:numPr>
       </w:pPr>
       <w:r>
+        <w:t xml:space="preserve">DONE: </w:t>
+      </w:r>
+      <w:r>
         <w:t>Export Dissertation to PDF</w:t>
       </w:r>
     </w:p>
@@ -70,6 +76,9 @@
         </w:numPr>
       </w:pPr>
       <w:r>
+        <w:t xml:space="preserve">DONE: </w:t>
+      </w:r>
+      <w:r>
         <w:t>Generate plagiarism report to PDF</w:t>
       </w:r>
     </w:p>
@@ -81,6 +90,9 @@
           <w:numId w:val="1"/>
         </w:numPr>
       </w:pPr>
+      <w:r>
+        <w:t xml:space="preserve">DONE: </w:t>
+      </w:r>
       <w:r>
         <w:t>Send PDF to Reads of Sandyford for 4 soft-bound copies</w:t>
       </w:r>
@@ -108,6 +120,9 @@
         </w:numPr>
       </w:pPr>
       <w:r>
+        <w:t xml:space="preserve">DONE: </w:t>
+      </w:r>
+      <w:r>
         <w:t xml:space="preserve">Email Dissertation PDF and plagiarism report </w:t>
       </w:r>
       <w:r>
@@ -139,6 +154,9 @@
         </w:numPr>
       </w:pPr>
       <w:r>
+        <w:t xml:space="preserve">DONE: </w:t>
+      </w:r>
+      <w:r>
         <w:t>Pick-up soft-bound copies</w:t>
       </w:r>
       <w:r>
@@ -157,6 +175,9 @@
         </w:numPr>
       </w:pPr>
       <w:r>
+        <w:t xml:space="preserve">DONE: </w:t>
+      </w:r>
+      <w:r>
         <w:t>Sign all copies</w:t>
       </w:r>
       <w:r>
@@ -190,38 +211,17 @@
     <w:p>
       <w:r>
         <w:t xml:space="preserve"> </w:t>
-      </w:r>
-    </w:p>
-    <w:p/>
-    <w:p>
-      <w:pPr>
-        <w:pStyle w:val="Heading3"/>
-      </w:pPr>
-      <w:r>
-        <w:t>Document Requirements</w:t>
-      </w:r>
-    </w:p>
-    <w:p>
-      <w:pPr>
-        <w:pStyle w:val="ListParagraph"/>
-        <w:numPr>
-          <w:ilvl w:val="0"/>
-          <w:numId w:val="2"/>
-        </w:numPr>
-      </w:pPr>
-      <w:r>
-        <w:t>Search for “</w:t>
-      </w:r>
-      <w:r>
-        <w:t>Error! Reference source not found.</w:t>
-      </w:r>
-      <w:r>
-        <w:t>” in document – broken references to sections/figures/tables – fix up</w:t>
       </w:r>
       <w:bookmarkStart w:id="0" w:name="_GoBack"/>
       <w:bookmarkEnd w:id="0"/>
-      <w:r>
-        <w:t>.</w:t>
+    </w:p>
+    <w:p/>
+    <w:p>
+      <w:pPr>
+        <w:pStyle w:val="Heading3"/>
+      </w:pPr>
+      <w:r>
+        <w:t>Document Requirements</w:t>
       </w:r>
     </w:p>
     <w:p>
@@ -236,6 +236,27 @@
         <w:t xml:space="preserve">DONE: </w:t>
       </w:r>
       <w:r>
+        <w:t>Search for “</w:t>
+      </w:r>
+      <w:r>
+        <w:t>Error! Reference source not found.</w:t>
+      </w:r>
+      <w:r>
+        <w:t>” in document – broken references to sections/figures/tables – fix up.</w:t>
+      </w:r>
+    </w:p>
+    <w:p>
+      <w:pPr>
+        <w:pStyle w:val="ListParagraph"/>
+        <w:numPr>
+          <w:ilvl w:val="0"/>
+          <w:numId w:val="2"/>
+        </w:numPr>
+      </w:pPr>
+      <w:r>
+        <w:t xml:space="preserve">DONE: </w:t>
+      </w:r>
+      <w:r>
         <w:t>Make sure that the dissertation follows the MSc Dissertation Template</w:t>
       </w:r>
     </w:p>
@@ -248,6 +269,9 @@
         </w:numPr>
       </w:pPr>
       <w:r>
+        <w:t xml:space="preserve">DONE: </w:t>
+      </w:r>
+      <w:r>
         <w:t>Make sure that you correctly number all pages of the dissertation.</w:t>
       </w:r>
     </w:p>
@@ -260,8 +284,14 @@
         </w:numPr>
       </w:pPr>
       <w:r>
+        <w:t xml:space="preserve">DONE: </w:t>
+      </w:r>
+      <w:r>
         <w:t>Make sure that the table of contents and other tables reflect the new and updated page number.</w:t>
       </w:r>
+      <w:r>
+        <w:t xml:space="preserve"> </w:t>
+      </w:r>
     </w:p>
     <w:p>
       <w:pPr>
@@ -272,6 +302,9 @@
         </w:numPr>
       </w:pPr>
       <w:r>
+        <w:t xml:space="preserve">DONE: </w:t>
+      </w:r>
+      <w:r>
         <w:t>Make sure all tables and diagrams are correctly labelled (and referenced if need be).</w:t>
       </w:r>
     </w:p>
@@ -284,8 +317,14 @@
         </w:numPr>
       </w:pPr>
       <w:r>
+        <w:t xml:space="preserve">DONE: </w:t>
+      </w:r>
+      <w:r>
         <w:t>Where appropriate, get a native English speaker to proof read and identify all English spelling and grammar mistakes.</w:t>
       </w:r>
+      <w:r>
+        <w:t xml:space="preserve"> </w:t>
+      </w:r>
     </w:p>
     <w:p>
       <w:pPr>
@@ -296,6 +335,9 @@
         </w:numPr>
       </w:pPr>
       <w:r>
+        <w:t xml:space="preserve">DONE: </w:t>
+      </w:r>
+      <w:r>
         <w:t>Make sure you correct all spelling and grammar mistakes in your dissertation.</w:t>
       </w:r>
     </w:p>
@@ -308,8 +350,14 @@
         </w:numPr>
       </w:pPr>
       <w:r>
+        <w:t xml:space="preserve">DONE: </w:t>
+      </w:r>
+      <w:r>
         <w:t>Make sure that your references are complete and full details given using the Harvard referencing.</w:t>
       </w:r>
+      <w:r>
+        <w:t xml:space="preserve">  </w:t>
+      </w:r>
     </w:p>
     <w:p>
       <w:pPr>
@@ -332,6 +380,9 @@
         </w:numPr>
       </w:pPr>
       <w:r>
+        <w:t xml:space="preserve">DONE: </w:t>
+      </w:r>
+      <w:r>
         <w:t>Discuss the final version of your dissertation with your supervisor.</w:t>
       </w:r>
     </w:p>
@@ -344,6 +395,9 @@
         </w:numPr>
       </w:pPr>
       <w:r>
+        <w:t xml:space="preserve">DONE: </w:t>
+      </w:r>
+      <w:r>
         <w:t>Complete all changes that your supervisor has recommended.</w:t>
       </w:r>
     </w:p>
@@ -367,6 +421,9 @@
           <w:numId w:val="2"/>
         </w:numPr>
       </w:pPr>
+      <w:r>
+        <w:t xml:space="preserve">DONE: </w:t>
+      </w:r>
       <w:r>
         <w:t>Ensure that you comply with the DIT plagiarism policy.</w:t>
       </w:r>
@@ -942,6 +999,18 @@
       <w:color w:val="4F81BD" w:themeColor="accent1"/>
     </w:rPr>
   </w:style>
+  <w:style w:type="character" w:styleId="FollowedHyperlink">
+    <w:name w:val="FollowedHyperlink"/>
+    <w:basedOn w:val="DefaultParagraphFont"/>
+    <w:uiPriority w:val="99"/>
+    <w:semiHidden/>
+    <w:unhideWhenUsed/>
+    <w:rsid w:val="00C868D7"/>
+    <w:rPr>
+      <w:color w:val="800080" w:themeColor="followedHyperlink"/>
+      <w:u w:val="single"/>
+    </w:rPr>
+  </w:style>
 </w:styles>
 </file>
 
@@ -1264,6 +1333,18 @@
       <w:b/>
       <w:bCs/>
       <w:color w:val="4F81BD" w:themeColor="accent1"/>
+    </w:rPr>
+  </w:style>
+  <w:style w:type="character" w:styleId="FollowedHyperlink">
+    <w:name w:val="FollowedHyperlink"/>
+    <w:basedOn w:val="DefaultParagraphFont"/>
+    <w:uiPriority w:val="99"/>
+    <w:semiHidden/>
+    <w:unhideWhenUsed/>
+    <w:rsid w:val="00C868D7"/>
+    <w:rPr>
+      <w:color w:val="800080" w:themeColor="followedHyperlink"/>
+      <w:u w:val="single"/>
     </w:rPr>
   </w:style>
 </w:styles>

</xml_diff>